<commit_message>
Layouts for NAND and AOI done
</commit_message>
<xml_diff>
--- a/Final Report (Fadi).docx
+++ b/Final Report (Fadi).docx
@@ -46,19 +46,11 @@
           <w:u w:val="single"/>
         </w:rPr>
       </w:pPr>
-      <w:proofErr w:type="spellStart"/>
       <w:r>
         <w:rPr>
           <w:u w:val="single"/>
         </w:rPr>
-        <w:t>Dimesnions</w:t>
-      </w:r>
-      <w:proofErr w:type="spellEnd"/>
-      <w:r>
-        <w:rPr>
-          <w:u w:val="single"/>
-        </w:rPr>
-        <w:t>:</w:t>
+        <w:t>Dimesnions:</w:t>
       </w:r>
     </w:p>
     <w:p>
@@ -269,45 +261,14 @@
                 <w:color w:val="000000"/>
               </w:rPr>
             </w:pPr>
-            <w:proofErr w:type="spellStart"/>
-            <w:r>
-              <w:rPr>
-                <w:rFonts w:ascii="Calibri" w:eastAsia="Times New Roman" w:hAnsi="Calibri" w:cs="Calibri"/>
-                <w:b/>
-                <w:bCs/>
-                <w:color w:val="000000"/>
-              </w:rPr>
-              <w:t>tpdf</w:t>
-            </w:r>
-            <w:proofErr w:type="spellEnd"/>
-            <w:r>
-              <w:rPr>
-                <w:rFonts w:ascii="Calibri" w:eastAsia="Times New Roman" w:hAnsi="Calibri" w:cs="Calibri"/>
-                <w:b/>
-                <w:bCs/>
-                <w:color w:val="000000"/>
-              </w:rPr>
-              <w:t>(</w:t>
-            </w:r>
-            <w:proofErr w:type="spellStart"/>
-            <w:r>
-              <w:rPr>
-                <w:rFonts w:ascii="Calibri" w:eastAsia="Times New Roman" w:hAnsi="Calibri" w:cs="Calibri"/>
-                <w:b/>
-                <w:bCs/>
-                <w:color w:val="000000"/>
-              </w:rPr>
-              <w:t>ps</w:t>
-            </w:r>
-            <w:proofErr w:type="spellEnd"/>
-            <w:r>
-              <w:rPr>
-                <w:rFonts w:ascii="Calibri" w:eastAsia="Times New Roman" w:hAnsi="Calibri" w:cs="Calibri"/>
-                <w:b/>
-                <w:bCs/>
-                <w:color w:val="000000"/>
-              </w:rPr>
-              <w:t xml:space="preserve">): </w:t>
+            <w:r>
+              <w:rPr>
+                <w:rFonts w:ascii="Calibri" w:eastAsia="Times New Roman" w:hAnsi="Calibri" w:cs="Calibri"/>
+                <w:b/>
+                <w:bCs/>
+                <w:color w:val="000000"/>
+              </w:rPr>
+              <w:t xml:space="preserve">tpdf(ps): </w:t>
             </w:r>
           </w:p>
         </w:tc>
@@ -348,47 +309,7 @@
                 <w:bCs/>
                 <w:color w:val="000000"/>
               </w:rPr>
-              <w:t>input transition (</w:t>
-            </w:r>
-            <w:proofErr w:type="spellStart"/>
-            <w:r>
-              <w:rPr>
-                <w:rFonts w:ascii="Calibri" w:eastAsia="Times New Roman" w:hAnsi="Calibri" w:cs="Calibri"/>
-                <w:b/>
-                <w:bCs/>
-                <w:color w:val="000000"/>
-              </w:rPr>
-              <w:t>ps</w:t>
-            </w:r>
-            <w:proofErr w:type="spellEnd"/>
-            <w:r>
-              <w:rPr>
-                <w:rFonts w:ascii="Calibri" w:eastAsia="Times New Roman" w:hAnsi="Calibri" w:cs="Calibri"/>
-                <w:b/>
-                <w:bCs/>
-                <w:color w:val="000000"/>
-              </w:rPr>
-              <w:t>)\load (</w:t>
-            </w:r>
-            <w:proofErr w:type="spellStart"/>
-            <w:r>
-              <w:rPr>
-                <w:rFonts w:ascii="Calibri" w:eastAsia="Times New Roman" w:hAnsi="Calibri" w:cs="Calibri"/>
-                <w:b/>
-                <w:bCs/>
-                <w:color w:val="000000"/>
-              </w:rPr>
-              <w:t>Cinv</w:t>
-            </w:r>
-            <w:proofErr w:type="spellEnd"/>
-            <w:r>
-              <w:rPr>
-                <w:rFonts w:ascii="Calibri" w:eastAsia="Times New Roman" w:hAnsi="Calibri" w:cs="Calibri"/>
-                <w:b/>
-                <w:bCs/>
-                <w:color w:val="000000"/>
-              </w:rPr>
-              <w:t>)</w:t>
+              <w:t>input transition (ps)\load (Cinv)</w:t>
             </w:r>
           </w:p>
         </w:tc>
@@ -1263,45 +1184,14 @@
                 <w:color w:val="000000"/>
               </w:rPr>
             </w:pPr>
-            <w:proofErr w:type="spellStart"/>
-            <w:r>
-              <w:rPr>
-                <w:rFonts w:ascii="Calibri" w:eastAsia="Times New Roman" w:hAnsi="Calibri" w:cs="Calibri"/>
-                <w:b/>
-                <w:bCs/>
-                <w:color w:val="000000"/>
-              </w:rPr>
-              <w:t>tpdr</w:t>
-            </w:r>
-            <w:proofErr w:type="spellEnd"/>
-            <w:r>
-              <w:rPr>
-                <w:rFonts w:ascii="Calibri" w:eastAsia="Times New Roman" w:hAnsi="Calibri" w:cs="Calibri"/>
-                <w:b/>
-                <w:bCs/>
-                <w:color w:val="000000"/>
-              </w:rPr>
-              <w:t>(</w:t>
-            </w:r>
-            <w:proofErr w:type="spellStart"/>
-            <w:r>
-              <w:rPr>
-                <w:rFonts w:ascii="Calibri" w:eastAsia="Times New Roman" w:hAnsi="Calibri" w:cs="Calibri"/>
-                <w:b/>
-                <w:bCs/>
-                <w:color w:val="000000"/>
-              </w:rPr>
-              <w:t>ps</w:t>
-            </w:r>
-            <w:proofErr w:type="spellEnd"/>
-            <w:r>
-              <w:rPr>
-                <w:rFonts w:ascii="Calibri" w:eastAsia="Times New Roman" w:hAnsi="Calibri" w:cs="Calibri"/>
-                <w:b/>
-                <w:bCs/>
-                <w:color w:val="000000"/>
-              </w:rPr>
-              <w:t xml:space="preserve">): </w:t>
+            <w:r>
+              <w:rPr>
+                <w:rFonts w:ascii="Calibri" w:eastAsia="Times New Roman" w:hAnsi="Calibri" w:cs="Calibri"/>
+                <w:b/>
+                <w:bCs/>
+                <w:color w:val="000000"/>
+              </w:rPr>
+              <w:t xml:space="preserve">tpdr(ps): </w:t>
             </w:r>
           </w:p>
         </w:tc>
@@ -1342,47 +1232,7 @@
                 <w:bCs/>
                 <w:color w:val="000000"/>
               </w:rPr>
-              <w:t>input transition (</w:t>
-            </w:r>
-            <w:proofErr w:type="spellStart"/>
-            <w:r>
-              <w:rPr>
-                <w:rFonts w:ascii="Calibri" w:eastAsia="Times New Roman" w:hAnsi="Calibri" w:cs="Calibri"/>
-                <w:b/>
-                <w:bCs/>
-                <w:color w:val="000000"/>
-              </w:rPr>
-              <w:t>ps</w:t>
-            </w:r>
-            <w:proofErr w:type="spellEnd"/>
-            <w:r>
-              <w:rPr>
-                <w:rFonts w:ascii="Calibri" w:eastAsia="Times New Roman" w:hAnsi="Calibri" w:cs="Calibri"/>
-                <w:b/>
-                <w:bCs/>
-                <w:color w:val="000000"/>
-              </w:rPr>
-              <w:t>)\load (</w:t>
-            </w:r>
-            <w:proofErr w:type="spellStart"/>
-            <w:r>
-              <w:rPr>
-                <w:rFonts w:ascii="Calibri" w:eastAsia="Times New Roman" w:hAnsi="Calibri" w:cs="Calibri"/>
-                <w:b/>
-                <w:bCs/>
-                <w:color w:val="000000"/>
-              </w:rPr>
-              <w:t>Cinv</w:t>
-            </w:r>
-            <w:proofErr w:type="spellEnd"/>
-            <w:r>
-              <w:rPr>
-                <w:rFonts w:ascii="Calibri" w:eastAsia="Times New Roman" w:hAnsi="Calibri" w:cs="Calibri"/>
-                <w:b/>
-                <w:bCs/>
-                <w:color w:val="000000"/>
-              </w:rPr>
-              <w:t>)</w:t>
+              <w:t>input transition (ps)\load (Cinv)</w:t>
             </w:r>
           </w:p>
         </w:tc>
@@ -2241,78 +2091,19 @@
           <w:lang w:bidi="ar-LB"/>
         </w:rPr>
       </w:pPr>
-      <w:proofErr w:type="spellStart"/>
-      <w:proofErr w:type="gramStart"/>
       <w:r>
         <w:rPr>
           <w:rFonts w:eastAsiaTheme="minorEastAsia"/>
           <w:lang w:bidi="ar-LB"/>
         </w:rPr>
-        <w:t>tpdf</w:t>
+        <w:t xml:space="preserve">tpdf(ps) =  16.106939999999998  x load(Cinv) +  0.12214785806451611 </w:t>
       </w:r>
-      <w:proofErr w:type="spellEnd"/>
       <w:r>
         <w:rPr>
           <w:rFonts w:eastAsiaTheme="minorEastAsia"/>
           <w:lang w:bidi="ar-LB"/>
         </w:rPr>
-        <w:t>(</w:t>
-      </w:r>
-      <w:proofErr w:type="spellStart"/>
-      <w:proofErr w:type="gramEnd"/>
-      <w:r>
-        <w:rPr>
-          <w:rFonts w:eastAsiaTheme="minorEastAsia"/>
-          <w:lang w:bidi="ar-LB"/>
-        </w:rPr>
-        <w:t>ps</w:t>
-      </w:r>
-      <w:proofErr w:type="spellEnd"/>
-      <w:r>
-        <w:rPr>
-          <w:rFonts w:eastAsiaTheme="minorEastAsia"/>
-          <w:lang w:bidi="ar-LB"/>
-        </w:rPr>
-        <w:t>) =  16.106939999999998  x load(</w:t>
-      </w:r>
-      <w:proofErr w:type="spellStart"/>
-      <w:r>
-        <w:rPr>
-          <w:rFonts w:eastAsiaTheme="minorEastAsia"/>
-          <w:lang w:bidi="ar-LB"/>
-        </w:rPr>
-        <w:t>Cinv</w:t>
-      </w:r>
-      <w:proofErr w:type="spellEnd"/>
-      <w:r>
-        <w:rPr>
-          <w:rFonts w:eastAsiaTheme="minorEastAsia"/>
-          <w:lang w:bidi="ar-LB"/>
-        </w:rPr>
-        <w:t xml:space="preserve">) +  0.12214785806451611 </w:t>
-      </w:r>
-      <w:r>
-        <w:rPr>
-          <w:rFonts w:eastAsiaTheme="minorEastAsia"/>
-          <w:lang w:bidi="ar-LB"/>
-        </w:rPr>
-        <w:t xml:space="preserve"> x slew (</w:t>
-      </w:r>
-      <w:proofErr w:type="spellStart"/>
-      <w:r>
-        <w:rPr>
-          <w:rFonts w:eastAsiaTheme="minorEastAsia"/>
-          <w:lang w:bidi="ar-LB"/>
-        </w:rPr>
-        <w:t>ps</w:t>
-      </w:r>
-      <w:proofErr w:type="spellEnd"/>
-      <w:r>
-        <w:rPr>
-          <w:rFonts w:eastAsiaTheme="minorEastAsia"/>
-          <w:lang w:bidi="ar-LB"/>
-        </w:rPr>
-        <w:t xml:space="preserve">) </w:t>
+        <w:t xml:space="preserve"> x slew (ps) </w:t>
       </w:r>
       <w:r>
         <w:rPr>
@@ -2330,78 +2121,19 @@
           <w:lang w:bidi="ar-LB"/>
         </w:rPr>
       </w:pPr>
-      <w:proofErr w:type="spellStart"/>
-      <w:proofErr w:type="gramStart"/>
       <w:r>
         <w:rPr>
           <w:rFonts w:eastAsiaTheme="minorEastAsia"/>
           <w:lang w:bidi="ar-LB"/>
         </w:rPr>
-        <w:t>tpdr</w:t>
+        <w:t>tpdr(ps) =  13.093143260869564  x load(Cinv) +  0.14592007903225804  x slew</w:t>
       </w:r>
-      <w:proofErr w:type="spellEnd"/>
       <w:r>
         <w:rPr>
           <w:rFonts w:eastAsiaTheme="minorEastAsia"/>
           <w:lang w:bidi="ar-LB"/>
         </w:rPr>
-        <w:t>(</w:t>
-      </w:r>
-      <w:proofErr w:type="spellStart"/>
-      <w:proofErr w:type="gramEnd"/>
-      <w:r>
-        <w:rPr>
-          <w:rFonts w:eastAsiaTheme="minorEastAsia"/>
-          <w:lang w:bidi="ar-LB"/>
-        </w:rPr>
-        <w:t>ps</w:t>
-      </w:r>
-      <w:proofErr w:type="spellEnd"/>
-      <w:r>
-        <w:rPr>
-          <w:rFonts w:eastAsiaTheme="minorEastAsia"/>
-          <w:lang w:bidi="ar-LB"/>
-        </w:rPr>
-        <w:t>) =  13.093143260869564  x load(</w:t>
-      </w:r>
-      <w:proofErr w:type="spellStart"/>
-      <w:r>
-        <w:rPr>
-          <w:rFonts w:eastAsiaTheme="minorEastAsia"/>
-          <w:lang w:bidi="ar-LB"/>
-        </w:rPr>
-        <w:t>Cinv</w:t>
-      </w:r>
-      <w:proofErr w:type="spellEnd"/>
-      <w:r>
-        <w:rPr>
-          <w:rFonts w:eastAsiaTheme="minorEastAsia"/>
-          <w:lang w:bidi="ar-LB"/>
-        </w:rPr>
-        <w:t>) +  0.14592007903225804  x slew</w:t>
-      </w:r>
-      <w:r>
-        <w:rPr>
-          <w:rFonts w:eastAsiaTheme="minorEastAsia"/>
-          <w:lang w:bidi="ar-LB"/>
-        </w:rPr>
-        <w:t xml:space="preserve"> (</w:t>
-      </w:r>
-      <w:proofErr w:type="spellStart"/>
-      <w:r>
-        <w:rPr>
-          <w:rFonts w:eastAsiaTheme="minorEastAsia"/>
-          <w:lang w:bidi="ar-LB"/>
-        </w:rPr>
-        <w:t>ps</w:t>
-      </w:r>
-      <w:proofErr w:type="spellEnd"/>
-      <w:r>
-        <w:rPr>
-          <w:rFonts w:eastAsiaTheme="minorEastAsia"/>
-          <w:lang w:bidi="ar-LB"/>
-        </w:rPr>
-        <w:t>)</w:t>
+        <w:t xml:space="preserve"> (ps)</w:t>
       </w:r>
       <w:r>
         <w:rPr>
@@ -2456,19 +2188,11 @@
           <w:u w:val="single"/>
         </w:rPr>
       </w:pPr>
-      <w:proofErr w:type="spellStart"/>
       <w:r>
         <w:rPr>
           <w:u w:val="single"/>
         </w:rPr>
-        <w:t>Dimesnions</w:t>
-      </w:r>
-      <w:proofErr w:type="spellEnd"/>
-      <w:r>
-        <w:rPr>
-          <w:u w:val="single"/>
-        </w:rPr>
-        <w:t>:</w:t>
+        <w:t>Dimesnions:</w:t>
       </w:r>
     </w:p>
     <w:p>
@@ -2666,45 +2390,14 @@
                 <w:color w:val="000000"/>
               </w:rPr>
             </w:pPr>
-            <w:proofErr w:type="spellStart"/>
-            <w:r>
-              <w:rPr>
-                <w:rFonts w:ascii="Calibri" w:eastAsia="Times New Roman" w:hAnsi="Calibri" w:cs="Calibri"/>
-                <w:b/>
-                <w:bCs/>
-                <w:color w:val="000000"/>
-              </w:rPr>
-              <w:t>tpdf</w:t>
-            </w:r>
-            <w:proofErr w:type="spellEnd"/>
-            <w:r>
-              <w:rPr>
-                <w:rFonts w:ascii="Calibri" w:eastAsia="Times New Roman" w:hAnsi="Calibri" w:cs="Calibri"/>
-                <w:b/>
-                <w:bCs/>
-                <w:color w:val="000000"/>
-              </w:rPr>
-              <w:t>(</w:t>
-            </w:r>
-            <w:proofErr w:type="spellStart"/>
-            <w:r>
-              <w:rPr>
-                <w:rFonts w:ascii="Calibri" w:eastAsia="Times New Roman" w:hAnsi="Calibri" w:cs="Calibri"/>
-                <w:b/>
-                <w:bCs/>
-                <w:color w:val="000000"/>
-              </w:rPr>
-              <w:t>ps</w:t>
-            </w:r>
-            <w:proofErr w:type="spellEnd"/>
-            <w:r>
-              <w:rPr>
-                <w:rFonts w:ascii="Calibri" w:eastAsia="Times New Roman" w:hAnsi="Calibri" w:cs="Calibri"/>
-                <w:b/>
-                <w:bCs/>
-                <w:color w:val="000000"/>
-              </w:rPr>
-              <w:t xml:space="preserve">): </w:t>
+            <w:r>
+              <w:rPr>
+                <w:rFonts w:ascii="Calibri" w:eastAsia="Times New Roman" w:hAnsi="Calibri" w:cs="Calibri"/>
+                <w:b/>
+                <w:bCs/>
+                <w:color w:val="000000"/>
+              </w:rPr>
+              <w:t xml:space="preserve">tpdf(ps): </w:t>
             </w:r>
           </w:p>
         </w:tc>
@@ -2745,47 +2438,7 @@
                 <w:bCs/>
                 <w:color w:val="000000"/>
               </w:rPr>
-              <w:t>input transition (</w:t>
-            </w:r>
-            <w:proofErr w:type="spellStart"/>
-            <w:r>
-              <w:rPr>
-                <w:rFonts w:ascii="Calibri" w:eastAsia="Times New Roman" w:hAnsi="Calibri" w:cs="Calibri"/>
-                <w:b/>
-                <w:bCs/>
-                <w:color w:val="000000"/>
-              </w:rPr>
-              <w:t>ps</w:t>
-            </w:r>
-            <w:proofErr w:type="spellEnd"/>
-            <w:r>
-              <w:rPr>
-                <w:rFonts w:ascii="Calibri" w:eastAsia="Times New Roman" w:hAnsi="Calibri" w:cs="Calibri"/>
-                <w:b/>
-                <w:bCs/>
-                <w:color w:val="000000"/>
-              </w:rPr>
-              <w:t>)\load (</w:t>
-            </w:r>
-            <w:proofErr w:type="spellStart"/>
-            <w:r>
-              <w:rPr>
-                <w:rFonts w:ascii="Calibri" w:eastAsia="Times New Roman" w:hAnsi="Calibri" w:cs="Calibri"/>
-                <w:b/>
-                <w:bCs/>
-                <w:color w:val="000000"/>
-              </w:rPr>
-              <w:t>Cinv</w:t>
-            </w:r>
-            <w:proofErr w:type="spellEnd"/>
-            <w:r>
-              <w:rPr>
-                <w:rFonts w:ascii="Calibri" w:eastAsia="Times New Roman" w:hAnsi="Calibri" w:cs="Calibri"/>
-                <w:b/>
-                <w:bCs/>
-                <w:color w:val="000000"/>
-              </w:rPr>
-              <w:t>)</w:t>
+              <w:t>input transition (ps)\load (Cinv)</w:t>
             </w:r>
           </w:p>
         </w:tc>
@@ -3660,45 +3313,14 @@
                 <w:color w:val="000000"/>
               </w:rPr>
             </w:pPr>
-            <w:proofErr w:type="spellStart"/>
-            <w:r>
-              <w:rPr>
-                <w:rFonts w:ascii="Calibri" w:eastAsia="Times New Roman" w:hAnsi="Calibri" w:cs="Calibri"/>
-                <w:b/>
-                <w:bCs/>
-                <w:color w:val="000000"/>
-              </w:rPr>
-              <w:t>tpdr</w:t>
-            </w:r>
-            <w:proofErr w:type="spellEnd"/>
-            <w:r>
-              <w:rPr>
-                <w:rFonts w:ascii="Calibri" w:eastAsia="Times New Roman" w:hAnsi="Calibri" w:cs="Calibri"/>
-                <w:b/>
-                <w:bCs/>
-                <w:color w:val="000000"/>
-              </w:rPr>
-              <w:t>(</w:t>
-            </w:r>
-            <w:proofErr w:type="spellStart"/>
-            <w:r>
-              <w:rPr>
-                <w:rFonts w:ascii="Calibri" w:eastAsia="Times New Roman" w:hAnsi="Calibri" w:cs="Calibri"/>
-                <w:b/>
-                <w:bCs/>
-                <w:color w:val="000000"/>
-              </w:rPr>
-              <w:t>ps</w:t>
-            </w:r>
-            <w:proofErr w:type="spellEnd"/>
-            <w:r>
-              <w:rPr>
-                <w:rFonts w:ascii="Calibri" w:eastAsia="Times New Roman" w:hAnsi="Calibri" w:cs="Calibri"/>
-                <w:b/>
-                <w:bCs/>
-                <w:color w:val="000000"/>
-              </w:rPr>
-              <w:t xml:space="preserve">): </w:t>
+            <w:r>
+              <w:rPr>
+                <w:rFonts w:ascii="Calibri" w:eastAsia="Times New Roman" w:hAnsi="Calibri" w:cs="Calibri"/>
+                <w:b/>
+                <w:bCs/>
+                <w:color w:val="000000"/>
+              </w:rPr>
+              <w:t xml:space="preserve">tpdr(ps): </w:t>
             </w:r>
           </w:p>
         </w:tc>
@@ -3739,47 +3361,7 @@
                 <w:bCs/>
                 <w:color w:val="000000"/>
               </w:rPr>
-              <w:t>input transition (</w:t>
-            </w:r>
-            <w:proofErr w:type="spellStart"/>
-            <w:r>
-              <w:rPr>
-                <w:rFonts w:ascii="Calibri" w:eastAsia="Times New Roman" w:hAnsi="Calibri" w:cs="Calibri"/>
-                <w:b/>
-                <w:bCs/>
-                <w:color w:val="000000"/>
-              </w:rPr>
-              <w:t>ps</w:t>
-            </w:r>
-            <w:proofErr w:type="spellEnd"/>
-            <w:r>
-              <w:rPr>
-                <w:rFonts w:ascii="Calibri" w:eastAsia="Times New Roman" w:hAnsi="Calibri" w:cs="Calibri"/>
-                <w:b/>
-                <w:bCs/>
-                <w:color w:val="000000"/>
-              </w:rPr>
-              <w:t>)\load (</w:t>
-            </w:r>
-            <w:proofErr w:type="spellStart"/>
-            <w:r>
-              <w:rPr>
-                <w:rFonts w:ascii="Calibri" w:eastAsia="Times New Roman" w:hAnsi="Calibri" w:cs="Calibri"/>
-                <w:b/>
-                <w:bCs/>
-                <w:color w:val="000000"/>
-              </w:rPr>
-              <w:t>Cinv</w:t>
-            </w:r>
-            <w:proofErr w:type="spellEnd"/>
-            <w:r>
-              <w:rPr>
-                <w:rFonts w:ascii="Calibri" w:eastAsia="Times New Roman" w:hAnsi="Calibri" w:cs="Calibri"/>
-                <w:b/>
-                <w:bCs/>
-                <w:color w:val="000000"/>
-              </w:rPr>
-              <w:t>)</w:t>
+              <w:t>input transition (ps)\load (Cinv)</w:t>
             </w:r>
           </w:p>
         </w:tc>
@@ -4638,71 +4220,12 @@
           <w:lang w:bidi="ar-LB"/>
         </w:rPr>
       </w:pPr>
-      <w:proofErr w:type="spellStart"/>
-      <w:proofErr w:type="gramStart"/>
       <w:r>
         <w:rPr>
           <w:rFonts w:eastAsiaTheme="minorEastAsia"/>
           <w:lang w:bidi="ar-LB"/>
         </w:rPr>
-        <w:t>tpdf</w:t>
-      </w:r>
-      <w:proofErr w:type="spellEnd"/>
-      <w:r>
-        <w:rPr>
-          <w:rFonts w:eastAsiaTheme="minorEastAsia"/>
-          <w:lang w:bidi="ar-LB"/>
-        </w:rPr>
-        <w:t>(</w:t>
-      </w:r>
-      <w:proofErr w:type="spellStart"/>
-      <w:proofErr w:type="gramEnd"/>
-      <w:r>
-        <w:rPr>
-          <w:rFonts w:eastAsiaTheme="minorEastAsia"/>
-          <w:lang w:bidi="ar-LB"/>
-        </w:rPr>
-        <w:t>ps</w:t>
-      </w:r>
-      <w:proofErr w:type="spellEnd"/>
-      <w:r>
-        <w:rPr>
-          <w:rFonts w:eastAsiaTheme="minorEastAsia"/>
-          <w:lang w:bidi="ar-LB"/>
-        </w:rPr>
-        <w:t>) =  10.120146956521733  x load(</w:t>
-      </w:r>
-      <w:proofErr w:type="spellStart"/>
-      <w:r>
-        <w:rPr>
-          <w:rFonts w:eastAsiaTheme="minorEastAsia"/>
-          <w:lang w:bidi="ar-LB"/>
-        </w:rPr>
-        <w:t>Cinv</w:t>
-      </w:r>
-      <w:proofErr w:type="spellEnd"/>
-      <w:r>
-        <w:rPr>
-          <w:rFonts w:eastAsiaTheme="minorEastAsia"/>
-          <w:lang w:bidi="ar-LB"/>
-        </w:rPr>
-        <w:t>) +  0.10404534193548386  x slew (</w:t>
-      </w:r>
-      <w:proofErr w:type="spellStart"/>
-      <w:r>
-        <w:rPr>
-          <w:rFonts w:eastAsiaTheme="minorEastAsia"/>
-          <w:lang w:bidi="ar-LB"/>
-        </w:rPr>
-        <w:t>ps</w:t>
-      </w:r>
-      <w:proofErr w:type="spellEnd"/>
-      <w:r>
-        <w:rPr>
-          <w:rFonts w:eastAsiaTheme="minorEastAsia"/>
-          <w:lang w:bidi="ar-LB"/>
-        </w:rPr>
-        <w:t>) +  2.818812784011243</w:t>
+        <w:t>tpdf(ps) =  10.120146956521733  x load(Cinv) +  0.10404534193548386  x slew (ps) +  2.818812784011243</w:t>
       </w:r>
     </w:p>
     <w:p>
@@ -4712,71 +4235,12 @@
           <w:rFonts w:eastAsiaTheme="minorEastAsia"/>
         </w:rPr>
       </w:pPr>
-      <w:proofErr w:type="spellStart"/>
-      <w:proofErr w:type="gramStart"/>
       <w:r>
         <w:rPr>
           <w:rFonts w:eastAsiaTheme="minorEastAsia"/>
           <w:lang w:bidi="ar-LB"/>
         </w:rPr>
-        <w:t>tpdr</w:t>
-      </w:r>
-      <w:proofErr w:type="spellEnd"/>
-      <w:r>
-        <w:rPr>
-          <w:rFonts w:eastAsiaTheme="minorEastAsia"/>
-          <w:lang w:bidi="ar-LB"/>
-        </w:rPr>
-        <w:t>(</w:t>
-      </w:r>
-      <w:proofErr w:type="spellStart"/>
-      <w:proofErr w:type="gramEnd"/>
-      <w:r>
-        <w:rPr>
-          <w:rFonts w:eastAsiaTheme="minorEastAsia"/>
-          <w:lang w:bidi="ar-LB"/>
-        </w:rPr>
-        <w:t>ps</w:t>
-      </w:r>
-      <w:proofErr w:type="spellEnd"/>
-      <w:r>
-        <w:rPr>
-          <w:rFonts w:eastAsiaTheme="minorEastAsia"/>
-          <w:lang w:bidi="ar-LB"/>
-        </w:rPr>
-        <w:t>) =  8.441584782608693  x load(</w:t>
-      </w:r>
-      <w:proofErr w:type="spellStart"/>
-      <w:r>
-        <w:rPr>
-          <w:rFonts w:eastAsiaTheme="minorEastAsia"/>
-          <w:lang w:bidi="ar-LB"/>
-        </w:rPr>
-        <w:t>Cinv</w:t>
-      </w:r>
-      <w:proofErr w:type="spellEnd"/>
-      <w:r>
-        <w:rPr>
-          <w:rFonts w:eastAsiaTheme="minorEastAsia"/>
-          <w:lang w:bidi="ar-LB"/>
-        </w:rPr>
-        <w:t>) +  0.10575957741935482  x slew(</w:t>
-      </w:r>
-      <w:proofErr w:type="spellStart"/>
-      <w:r>
-        <w:rPr>
-          <w:rFonts w:eastAsiaTheme="minorEastAsia"/>
-          <w:lang w:bidi="ar-LB"/>
-        </w:rPr>
-        <w:t>ps</w:t>
-      </w:r>
-      <w:proofErr w:type="spellEnd"/>
-      <w:r>
-        <w:rPr>
-          <w:rFonts w:eastAsiaTheme="minorEastAsia"/>
-          <w:lang w:bidi="ar-LB"/>
-        </w:rPr>
-        <w:t>) +  4.660681903927099</w:t>
+        <w:t>tpdr(ps) =  8.441584782608693  x load(Cinv) +  0.10575957741935482  x slew(ps) +  4.660681903927099</w:t>
       </w:r>
     </w:p>
     <w:p>
@@ -4829,8 +4293,10 @@
           <w:bCs/>
         </w:rPr>
         <w:lastRenderedPageBreak/>
-        <w:t>NAND2x2</w:t>
+        <w:t>NAND2x4</w:t>
       </w:r>
+      <w:bookmarkStart w:id="0" w:name="_GoBack"/>
+      <w:bookmarkEnd w:id="0"/>
     </w:p>
     <w:p>
       <w:pPr>
@@ -4839,19 +4305,11 @@
           <w:u w:val="single"/>
         </w:rPr>
       </w:pPr>
-      <w:proofErr w:type="spellStart"/>
       <w:r>
         <w:rPr>
           <w:u w:val="single"/>
         </w:rPr>
-        <w:t>Dimesnions</w:t>
-      </w:r>
-      <w:proofErr w:type="spellEnd"/>
-      <w:r>
-        <w:rPr>
-          <w:u w:val="single"/>
-        </w:rPr>
-        <w:t>:</w:t>
+        <w:t>Dimesnions:</w:t>
       </w:r>
     </w:p>
     <w:p>
@@ -4907,19 +4365,7 @@
             <w:rPr>
               <w:rFonts w:ascii="Cambria Math" w:hAnsi="Cambria Math"/>
             </w:rPr>
-            <m:t>NMOS Width</m:t>
-          </m:r>
-          <m:r>
-            <w:rPr>
-              <w:rFonts w:ascii="Cambria Math" w:hAnsi="Cambria Math"/>
-            </w:rPr>
-            <m:t>=3*4*2=24</m:t>
-          </m:r>
-          <m:r>
-            <w:rPr>
-              <w:rFonts w:ascii="Cambria Math" w:hAnsi="Cambria Math"/>
-            </w:rPr>
-            <m:t xml:space="preserve"> λ</m:t>
+            <m:t>NMOS Width=3*4*2=24 λ</m:t>
           </m:r>
         </m:oMath>
       </m:oMathPara>
@@ -4940,31 +4386,7 @@
             <w:rPr>
               <w:rFonts w:ascii="Cambria Math" w:eastAsiaTheme="minorEastAsia" w:hAnsi="Cambria Math"/>
             </w:rPr>
-            <m:t>PMOS Width=3*</m:t>
-          </m:r>
-          <m:r>
-            <w:rPr>
-              <w:rFonts w:ascii="Cambria Math" w:eastAsiaTheme="minorEastAsia" w:hAnsi="Cambria Math"/>
-            </w:rPr>
-            <m:t>4</m:t>
-          </m:r>
-          <m:r>
-            <w:rPr>
-              <w:rFonts w:ascii="Cambria Math" w:eastAsiaTheme="minorEastAsia" w:hAnsi="Cambria Math"/>
-            </w:rPr>
-            <m:t>*2.4=</m:t>
-          </m:r>
-          <m:r>
-            <w:rPr>
-              <w:rFonts w:ascii="Cambria Math" w:eastAsiaTheme="minorEastAsia" w:hAnsi="Cambria Math"/>
-            </w:rPr>
-            <m:t>28.8≈ 29</m:t>
-          </m:r>
-          <m:r>
-            <w:rPr>
-              <w:rFonts w:ascii="Cambria Math" w:eastAsiaTheme="minorEastAsia" w:hAnsi="Cambria Math"/>
-            </w:rPr>
-            <m:t xml:space="preserve"> λ</m:t>
+            <m:t>PMOS Width=3*4*2.4=28.8≈ 29 λ</m:t>
           </m:r>
         </m:oMath>
       </m:oMathPara>
@@ -5001,19 +4423,7 @@
             <w:rPr>
               <w:rFonts w:ascii="Cambria Math" w:hAnsi="Cambria Math"/>
             </w:rPr>
-            <m:t>NMOS Width</m:t>
-          </m:r>
-          <m:r>
-            <w:rPr>
-              <w:rFonts w:ascii="Cambria Math" w:hAnsi="Cambria Math"/>
-            </w:rPr>
-            <m:t>=24</m:t>
-          </m:r>
-          <m:r>
-            <w:rPr>
-              <w:rFonts w:ascii="Cambria Math" w:hAnsi="Cambria Math"/>
-            </w:rPr>
-            <m:t xml:space="preserve"> λ</m:t>
+            <m:t>NMOS Width=24 λ</m:t>
           </m:r>
         </m:oMath>
       </m:oMathPara>
@@ -5034,19 +4444,7 @@
             <w:rPr>
               <w:rFonts w:ascii="Cambria Math" w:eastAsiaTheme="minorEastAsia" w:hAnsi="Cambria Math"/>
             </w:rPr>
-            <m:t>PMOS Width</m:t>
-          </m:r>
-          <m:r>
-            <w:rPr>
-              <w:rFonts w:ascii="Cambria Math" w:eastAsiaTheme="minorEastAsia" w:hAnsi="Cambria Math"/>
-            </w:rPr>
-            <m:t>=42</m:t>
-          </m:r>
-          <m:r>
-            <w:rPr>
-              <w:rFonts w:ascii="Cambria Math" w:eastAsiaTheme="minorEastAsia" w:hAnsi="Cambria Math"/>
-            </w:rPr>
-            <m:t xml:space="preserve"> λ</m:t>
+            <m:t>PMOS Width=42 λ</m:t>
           </m:r>
         </m:oMath>
       </m:oMathPara>
@@ -5093,45 +4491,14 @@
                 <w:color w:val="000000"/>
               </w:rPr>
             </w:pPr>
-            <w:proofErr w:type="spellStart"/>
-            <w:r>
-              <w:rPr>
-                <w:rFonts w:ascii="Calibri" w:eastAsia="Times New Roman" w:hAnsi="Calibri" w:cs="Calibri"/>
-                <w:b/>
-                <w:bCs/>
-                <w:color w:val="000000"/>
-              </w:rPr>
-              <w:t>tpdf</w:t>
-            </w:r>
-            <w:proofErr w:type="spellEnd"/>
-            <w:r>
-              <w:rPr>
-                <w:rFonts w:ascii="Calibri" w:eastAsia="Times New Roman" w:hAnsi="Calibri" w:cs="Calibri"/>
-                <w:b/>
-                <w:bCs/>
-                <w:color w:val="000000"/>
-              </w:rPr>
-              <w:t>(</w:t>
-            </w:r>
-            <w:proofErr w:type="spellStart"/>
-            <w:r>
-              <w:rPr>
-                <w:rFonts w:ascii="Calibri" w:eastAsia="Times New Roman" w:hAnsi="Calibri" w:cs="Calibri"/>
-                <w:b/>
-                <w:bCs/>
-                <w:color w:val="000000"/>
-              </w:rPr>
-              <w:t>ps</w:t>
-            </w:r>
-            <w:proofErr w:type="spellEnd"/>
-            <w:r>
-              <w:rPr>
-                <w:rFonts w:ascii="Calibri" w:eastAsia="Times New Roman" w:hAnsi="Calibri" w:cs="Calibri"/>
-                <w:b/>
-                <w:bCs/>
-                <w:color w:val="000000"/>
-              </w:rPr>
-              <w:t xml:space="preserve">): </w:t>
+            <w:r>
+              <w:rPr>
+                <w:rFonts w:ascii="Calibri" w:eastAsia="Times New Roman" w:hAnsi="Calibri" w:cs="Calibri"/>
+                <w:b/>
+                <w:bCs/>
+                <w:color w:val="000000"/>
+              </w:rPr>
+              <w:t xml:space="preserve">tpdf(ps): </w:t>
             </w:r>
           </w:p>
         </w:tc>
@@ -5172,47 +4539,7 @@
                 <w:bCs/>
                 <w:color w:val="000000"/>
               </w:rPr>
-              <w:t>input transition (</w:t>
-            </w:r>
-            <w:proofErr w:type="spellStart"/>
-            <w:r>
-              <w:rPr>
-                <w:rFonts w:ascii="Calibri" w:eastAsia="Times New Roman" w:hAnsi="Calibri" w:cs="Calibri"/>
-                <w:b/>
-                <w:bCs/>
-                <w:color w:val="000000"/>
-              </w:rPr>
-              <w:t>ps</w:t>
-            </w:r>
-            <w:proofErr w:type="spellEnd"/>
-            <w:r>
-              <w:rPr>
-                <w:rFonts w:ascii="Calibri" w:eastAsia="Times New Roman" w:hAnsi="Calibri" w:cs="Calibri"/>
-                <w:b/>
-                <w:bCs/>
-                <w:color w:val="000000"/>
-              </w:rPr>
-              <w:t>)\load (</w:t>
-            </w:r>
-            <w:proofErr w:type="spellStart"/>
-            <w:r>
-              <w:rPr>
-                <w:rFonts w:ascii="Calibri" w:eastAsia="Times New Roman" w:hAnsi="Calibri" w:cs="Calibri"/>
-                <w:b/>
-                <w:bCs/>
-                <w:color w:val="000000"/>
-              </w:rPr>
-              <w:t>Cinv</w:t>
-            </w:r>
-            <w:proofErr w:type="spellEnd"/>
-            <w:r>
-              <w:rPr>
-                <w:rFonts w:ascii="Calibri" w:eastAsia="Times New Roman" w:hAnsi="Calibri" w:cs="Calibri"/>
-                <w:b/>
-                <w:bCs/>
-                <w:color w:val="000000"/>
-              </w:rPr>
-              <w:t>)</w:t>
+              <w:t>input transition (ps)\load (Cinv)</w:t>
             </w:r>
           </w:p>
         </w:tc>
@@ -6087,45 +5414,14 @@
                 <w:color w:val="000000"/>
               </w:rPr>
             </w:pPr>
-            <w:proofErr w:type="spellStart"/>
-            <w:r>
-              <w:rPr>
-                <w:rFonts w:ascii="Calibri" w:eastAsia="Times New Roman" w:hAnsi="Calibri" w:cs="Calibri"/>
-                <w:b/>
-                <w:bCs/>
-                <w:color w:val="000000"/>
-              </w:rPr>
-              <w:t>tpdr</w:t>
-            </w:r>
-            <w:proofErr w:type="spellEnd"/>
-            <w:r>
-              <w:rPr>
-                <w:rFonts w:ascii="Calibri" w:eastAsia="Times New Roman" w:hAnsi="Calibri" w:cs="Calibri"/>
-                <w:b/>
-                <w:bCs/>
-                <w:color w:val="000000"/>
-              </w:rPr>
-              <w:t>(</w:t>
-            </w:r>
-            <w:proofErr w:type="spellStart"/>
-            <w:r>
-              <w:rPr>
-                <w:rFonts w:ascii="Calibri" w:eastAsia="Times New Roman" w:hAnsi="Calibri" w:cs="Calibri"/>
-                <w:b/>
-                <w:bCs/>
-                <w:color w:val="000000"/>
-              </w:rPr>
-              <w:t>ps</w:t>
-            </w:r>
-            <w:proofErr w:type="spellEnd"/>
-            <w:r>
-              <w:rPr>
-                <w:rFonts w:ascii="Calibri" w:eastAsia="Times New Roman" w:hAnsi="Calibri" w:cs="Calibri"/>
-                <w:b/>
-                <w:bCs/>
-                <w:color w:val="000000"/>
-              </w:rPr>
-              <w:t xml:space="preserve">): </w:t>
+            <w:r>
+              <w:rPr>
+                <w:rFonts w:ascii="Calibri" w:eastAsia="Times New Roman" w:hAnsi="Calibri" w:cs="Calibri"/>
+                <w:b/>
+                <w:bCs/>
+                <w:color w:val="000000"/>
+              </w:rPr>
+              <w:t xml:space="preserve">tpdr(ps): </w:t>
             </w:r>
           </w:p>
         </w:tc>
@@ -6166,47 +5462,7 @@
                 <w:bCs/>
                 <w:color w:val="000000"/>
               </w:rPr>
-              <w:t>input transition (</w:t>
-            </w:r>
-            <w:proofErr w:type="spellStart"/>
-            <w:r>
-              <w:rPr>
-                <w:rFonts w:ascii="Calibri" w:eastAsia="Times New Roman" w:hAnsi="Calibri" w:cs="Calibri"/>
-                <w:b/>
-                <w:bCs/>
-                <w:color w:val="000000"/>
-              </w:rPr>
-              <w:t>ps</w:t>
-            </w:r>
-            <w:proofErr w:type="spellEnd"/>
-            <w:r>
-              <w:rPr>
-                <w:rFonts w:ascii="Calibri" w:eastAsia="Times New Roman" w:hAnsi="Calibri" w:cs="Calibri"/>
-                <w:b/>
-                <w:bCs/>
-                <w:color w:val="000000"/>
-              </w:rPr>
-              <w:t>)\load (</w:t>
-            </w:r>
-            <w:proofErr w:type="spellStart"/>
-            <w:r>
-              <w:rPr>
-                <w:rFonts w:ascii="Calibri" w:eastAsia="Times New Roman" w:hAnsi="Calibri" w:cs="Calibri"/>
-                <w:b/>
-                <w:bCs/>
-                <w:color w:val="000000"/>
-              </w:rPr>
-              <w:t>Cinv</w:t>
-            </w:r>
-            <w:proofErr w:type="spellEnd"/>
-            <w:r>
-              <w:rPr>
-                <w:rFonts w:ascii="Calibri" w:eastAsia="Times New Roman" w:hAnsi="Calibri" w:cs="Calibri"/>
-                <w:b/>
-                <w:bCs/>
-                <w:color w:val="000000"/>
-              </w:rPr>
-              <w:t>)</w:t>
+              <w:t>input transition (ps)\load (Cinv)</w:t>
             </w:r>
           </w:p>
         </w:tc>
@@ -7065,71 +6321,12 @@
           <w:lang w:bidi="ar-LB"/>
         </w:rPr>
       </w:pPr>
-      <w:proofErr w:type="spellStart"/>
-      <w:proofErr w:type="gramStart"/>
       <w:r>
         <w:rPr>
           <w:rFonts w:eastAsiaTheme="minorEastAsia"/>
           <w:lang w:bidi="ar-LB"/>
         </w:rPr>
-        <w:t>tpdf</w:t>
-      </w:r>
-      <w:proofErr w:type="spellEnd"/>
-      <w:r>
-        <w:rPr>
-          <w:rFonts w:eastAsiaTheme="minorEastAsia"/>
-          <w:lang w:bidi="ar-LB"/>
-        </w:rPr>
-        <w:t>(</w:t>
-      </w:r>
-      <w:proofErr w:type="spellStart"/>
-      <w:proofErr w:type="gramEnd"/>
-      <w:r>
-        <w:rPr>
-          <w:rFonts w:eastAsiaTheme="minorEastAsia"/>
-          <w:lang w:bidi="ar-LB"/>
-        </w:rPr>
-        <w:t>ps</w:t>
-      </w:r>
-      <w:proofErr w:type="spellEnd"/>
-      <w:r>
-        <w:rPr>
-          <w:rFonts w:eastAsiaTheme="minorEastAsia"/>
-          <w:lang w:bidi="ar-LB"/>
-        </w:rPr>
-        <w:t>) =  6.226921956521739  x load(</w:t>
-      </w:r>
-      <w:proofErr w:type="spellStart"/>
-      <w:r>
-        <w:rPr>
-          <w:rFonts w:eastAsiaTheme="minorEastAsia"/>
-          <w:lang w:bidi="ar-LB"/>
-        </w:rPr>
-        <w:t>Cinv</w:t>
-      </w:r>
-      <w:proofErr w:type="spellEnd"/>
-      <w:r>
-        <w:rPr>
-          <w:rFonts w:eastAsiaTheme="minorEastAsia"/>
-          <w:lang w:bidi="ar-LB"/>
-        </w:rPr>
-        <w:t>) +  0.08141808870967743  x slew (</w:t>
-      </w:r>
-      <w:proofErr w:type="spellStart"/>
-      <w:r>
-        <w:rPr>
-          <w:rFonts w:eastAsiaTheme="minorEastAsia"/>
-          <w:lang w:bidi="ar-LB"/>
-        </w:rPr>
-        <w:t>ps</w:t>
-      </w:r>
-      <w:proofErr w:type="spellEnd"/>
-      <w:r>
-        <w:rPr>
-          <w:rFonts w:eastAsiaTheme="minorEastAsia"/>
-          <w:lang w:bidi="ar-LB"/>
-        </w:rPr>
-        <w:t>) +  6.210595082398314</w:t>
+        <w:t>tpdf(ps) =  6.226921956521739  x load(Cinv) +  0.08141808870967743  x slew (ps) +  6.210595082398314</w:t>
       </w:r>
     </w:p>
     <w:p>
@@ -7140,71 +6337,12 @@
           <w:lang w:bidi="ar-LB"/>
         </w:rPr>
       </w:pPr>
-      <w:proofErr w:type="spellStart"/>
-      <w:proofErr w:type="gramStart"/>
       <w:r>
         <w:rPr>
           <w:rFonts w:eastAsiaTheme="minorEastAsia"/>
           <w:lang w:bidi="ar-LB"/>
         </w:rPr>
-        <w:t>tpdr</w:t>
-      </w:r>
-      <w:proofErr w:type="spellEnd"/>
-      <w:r>
-        <w:rPr>
-          <w:rFonts w:eastAsiaTheme="minorEastAsia"/>
-          <w:lang w:bidi="ar-LB"/>
-        </w:rPr>
-        <w:t>(</w:t>
-      </w:r>
-      <w:proofErr w:type="spellStart"/>
-      <w:proofErr w:type="gramEnd"/>
-      <w:r>
-        <w:rPr>
-          <w:rFonts w:eastAsiaTheme="minorEastAsia"/>
-          <w:lang w:bidi="ar-LB"/>
-        </w:rPr>
-        <w:t>ps</w:t>
-      </w:r>
-      <w:proofErr w:type="spellEnd"/>
-      <w:r>
-        <w:rPr>
-          <w:rFonts w:eastAsiaTheme="minorEastAsia"/>
-          <w:lang w:bidi="ar-LB"/>
-        </w:rPr>
-        <w:t>) =  5.357666521739131  x load(</w:t>
-      </w:r>
-      <w:proofErr w:type="spellStart"/>
-      <w:r>
-        <w:rPr>
-          <w:rFonts w:eastAsiaTheme="minorEastAsia"/>
-          <w:lang w:bidi="ar-LB"/>
-        </w:rPr>
-        <w:t>Cinv</w:t>
-      </w:r>
-      <w:proofErr w:type="spellEnd"/>
-      <w:r>
-        <w:rPr>
-          <w:rFonts w:eastAsiaTheme="minorEastAsia"/>
-          <w:lang w:bidi="ar-LB"/>
-        </w:rPr>
-        <w:t>) +  0.08595746774193548  x slew(</w:t>
-      </w:r>
-      <w:proofErr w:type="spellStart"/>
-      <w:r>
-        <w:rPr>
-          <w:rFonts w:eastAsiaTheme="minorEastAsia"/>
-          <w:lang w:bidi="ar-LB"/>
-        </w:rPr>
-        <w:t>ps</w:t>
-      </w:r>
-      <w:proofErr w:type="spellEnd"/>
-      <w:r>
-        <w:rPr>
-          <w:rFonts w:eastAsiaTheme="minorEastAsia"/>
-          <w:lang w:bidi="ar-LB"/>
-        </w:rPr>
-        <w:t>) +  7.989361027349226</w:t>
+        <w:t>tpdr(ps) =  5.357666521739131  x load(Cinv) +  0.08595746774193548  x slew(ps) +  7.989361027349226</w:t>
       </w:r>
     </w:p>
     <w:p>
@@ -7254,10 +6392,28 @@
     </w:p>
     <w:p>
       <w:pPr>
+        <w:rPr>
+          <w:b/>
+          <w:bCs/>
+          <w:u w:val="single"/>
+        </w:rPr>
+      </w:pPr>
+      <w:r>
+        <w:rPr>
+          <w:b/>
+          <w:bCs/>
+          <w:u w:val="single"/>
+        </w:rPr>
+        <w:lastRenderedPageBreak/>
+        <w:t>AOI22</w:t>
+      </w:r>
+    </w:p>
+    <w:p>
+      <w:pPr>
         <w:pStyle w:val="ListParagraph"/>
         <w:numPr>
           <w:ilvl w:val="0"/>
-          <w:numId w:val="1"/>
+          <w:numId w:val="3"/>
         </w:numPr>
         <w:rPr>
           <w:b/>
@@ -7269,7 +6425,6 @@
           <w:b/>
           <w:bCs/>
         </w:rPr>
-        <w:lastRenderedPageBreak/>
         <w:t>AOI22x1</w:t>
       </w:r>
     </w:p>
@@ -7280,19 +6435,11 @@
           <w:u w:val="single"/>
         </w:rPr>
       </w:pPr>
-      <w:proofErr w:type="spellStart"/>
       <w:r>
         <w:rPr>
           <w:u w:val="single"/>
         </w:rPr>
-        <w:t>Dimesnions</w:t>
-      </w:r>
-      <w:proofErr w:type="spellEnd"/>
-      <w:r>
-        <w:rPr>
-          <w:u w:val="single"/>
-        </w:rPr>
-        <w:t>:</w:t>
+        <w:t>Dimesnions:</w:t>
       </w:r>
     </w:p>
     <w:p>
@@ -7348,19 +6495,7 @@
             <w:rPr>
               <w:rFonts w:ascii="Cambria Math" w:hAnsi="Cambria Math"/>
             </w:rPr>
-            <m:t>NMOS Width=3*</m:t>
-          </m:r>
-          <m:r>
-            <w:rPr>
-              <w:rFonts w:ascii="Cambria Math" w:hAnsi="Cambria Math"/>
-            </w:rPr>
-            <m:t>2=6</m:t>
-          </m:r>
-          <m:r>
-            <w:rPr>
-              <w:rFonts w:ascii="Cambria Math" w:hAnsi="Cambria Math"/>
-            </w:rPr>
-            <m:t xml:space="preserve"> λ</m:t>
+            <m:t>NMOS Width=3*2=6 λ</m:t>
           </m:r>
         </m:oMath>
       </m:oMathPara>
@@ -7381,31 +6516,7 @@
             <w:rPr>
               <w:rFonts w:ascii="Cambria Math" w:eastAsiaTheme="minorEastAsia" w:hAnsi="Cambria Math"/>
             </w:rPr>
-            <m:t>PMOS Width=3*</m:t>
-          </m:r>
-          <m:r>
-            <w:rPr>
-              <w:rFonts w:ascii="Cambria Math" w:eastAsiaTheme="minorEastAsia" w:hAnsi="Cambria Math"/>
-            </w:rPr>
-            <m:t>2</m:t>
-          </m:r>
-          <m:r>
-            <w:rPr>
-              <w:rFonts w:ascii="Cambria Math" w:eastAsiaTheme="minorEastAsia" w:hAnsi="Cambria Math"/>
-            </w:rPr>
-            <m:t>*2.4=</m:t>
-          </m:r>
-          <m:r>
-            <w:rPr>
-              <w:rFonts w:ascii="Cambria Math" w:eastAsiaTheme="minorEastAsia" w:hAnsi="Cambria Math"/>
-            </w:rPr>
-            <m:t>14.4≈ 14</m:t>
-          </m:r>
-          <m:r>
-            <w:rPr>
-              <w:rFonts w:ascii="Cambria Math" w:eastAsiaTheme="minorEastAsia" w:hAnsi="Cambria Math"/>
-            </w:rPr>
-            <m:t xml:space="preserve"> λ</m:t>
+            <m:t>PMOS Width=3*2*2.4=14.4≈ 14 λ</m:t>
           </m:r>
         </m:oMath>
       </m:oMathPara>
@@ -7442,19 +6553,7 @@
             <w:rPr>
               <w:rFonts w:ascii="Cambria Math" w:hAnsi="Cambria Math"/>
             </w:rPr>
-            <m:t>NMOS Width=</m:t>
-          </m:r>
-          <m:r>
-            <w:rPr>
-              <w:rFonts w:ascii="Cambria Math" w:hAnsi="Cambria Math"/>
-            </w:rPr>
-            <m:t>6</m:t>
-          </m:r>
-          <m:r>
-            <w:rPr>
-              <w:rFonts w:ascii="Cambria Math" w:hAnsi="Cambria Math"/>
-            </w:rPr>
-            <m:t xml:space="preserve"> λ</m:t>
+            <m:t>NMOS Width=6 λ</m:t>
           </m:r>
         </m:oMath>
       </m:oMathPara>
@@ -7475,19 +6574,7 @@
             <w:rPr>
               <w:rFonts w:ascii="Cambria Math" w:eastAsiaTheme="minorEastAsia" w:hAnsi="Cambria Math"/>
             </w:rPr>
-            <m:t>PMOS Width=</m:t>
-          </m:r>
-          <m:r>
-            <w:rPr>
-              <w:rFonts w:ascii="Cambria Math" w:eastAsiaTheme="minorEastAsia" w:hAnsi="Cambria Math"/>
-            </w:rPr>
-            <m:t>20</m:t>
-          </m:r>
-          <m:r>
-            <w:rPr>
-              <w:rFonts w:ascii="Cambria Math" w:eastAsiaTheme="minorEastAsia" w:hAnsi="Cambria Math"/>
-            </w:rPr>
-            <m:t xml:space="preserve"> λ</m:t>
+            <m:t>PMOS Width=20 λ</m:t>
           </m:r>
         </m:oMath>
       </m:oMathPara>
@@ -7534,45 +6621,14 @@
                 <w:color w:val="000000"/>
               </w:rPr>
             </w:pPr>
-            <w:proofErr w:type="spellStart"/>
-            <w:r>
-              <w:rPr>
-                <w:rFonts w:ascii="Calibri" w:eastAsia="Times New Roman" w:hAnsi="Calibri" w:cs="Calibri"/>
-                <w:b/>
-                <w:bCs/>
-                <w:color w:val="000000"/>
-              </w:rPr>
-              <w:t>tpdf</w:t>
-            </w:r>
-            <w:proofErr w:type="spellEnd"/>
-            <w:r>
-              <w:rPr>
-                <w:rFonts w:ascii="Calibri" w:eastAsia="Times New Roman" w:hAnsi="Calibri" w:cs="Calibri"/>
-                <w:b/>
-                <w:bCs/>
-                <w:color w:val="000000"/>
-              </w:rPr>
-              <w:t>(</w:t>
-            </w:r>
-            <w:proofErr w:type="spellStart"/>
-            <w:r>
-              <w:rPr>
-                <w:rFonts w:ascii="Calibri" w:eastAsia="Times New Roman" w:hAnsi="Calibri" w:cs="Calibri"/>
-                <w:b/>
-                <w:bCs/>
-                <w:color w:val="000000"/>
-              </w:rPr>
-              <w:t>ps</w:t>
-            </w:r>
-            <w:proofErr w:type="spellEnd"/>
-            <w:r>
-              <w:rPr>
-                <w:rFonts w:ascii="Calibri" w:eastAsia="Times New Roman" w:hAnsi="Calibri" w:cs="Calibri"/>
-                <w:b/>
-                <w:bCs/>
-                <w:color w:val="000000"/>
-              </w:rPr>
-              <w:t xml:space="preserve">): </w:t>
+            <w:r>
+              <w:rPr>
+                <w:rFonts w:ascii="Calibri" w:eastAsia="Times New Roman" w:hAnsi="Calibri" w:cs="Calibri"/>
+                <w:b/>
+                <w:bCs/>
+                <w:color w:val="000000"/>
+              </w:rPr>
+              <w:t xml:space="preserve">tpdf(ps): </w:t>
             </w:r>
           </w:p>
         </w:tc>
@@ -7613,47 +6669,7 @@
                 <w:bCs/>
                 <w:color w:val="000000"/>
               </w:rPr>
-              <w:t>input transition (</w:t>
-            </w:r>
-            <w:proofErr w:type="spellStart"/>
-            <w:r>
-              <w:rPr>
-                <w:rFonts w:ascii="Calibri" w:eastAsia="Times New Roman" w:hAnsi="Calibri" w:cs="Calibri"/>
-                <w:b/>
-                <w:bCs/>
-                <w:color w:val="000000"/>
-              </w:rPr>
-              <w:t>ps</w:t>
-            </w:r>
-            <w:proofErr w:type="spellEnd"/>
-            <w:r>
-              <w:rPr>
-                <w:rFonts w:ascii="Calibri" w:eastAsia="Times New Roman" w:hAnsi="Calibri" w:cs="Calibri"/>
-                <w:b/>
-                <w:bCs/>
-                <w:color w:val="000000"/>
-              </w:rPr>
-              <w:t>)\load (</w:t>
-            </w:r>
-            <w:proofErr w:type="spellStart"/>
-            <w:r>
-              <w:rPr>
-                <w:rFonts w:ascii="Calibri" w:eastAsia="Times New Roman" w:hAnsi="Calibri" w:cs="Calibri"/>
-                <w:b/>
-                <w:bCs/>
-                <w:color w:val="000000"/>
-              </w:rPr>
-              <w:t>Cinv</w:t>
-            </w:r>
-            <w:proofErr w:type="spellEnd"/>
-            <w:r>
-              <w:rPr>
-                <w:rFonts w:ascii="Calibri" w:eastAsia="Times New Roman" w:hAnsi="Calibri" w:cs="Calibri"/>
-                <w:b/>
-                <w:bCs/>
-                <w:color w:val="000000"/>
-              </w:rPr>
-              <w:t>)</w:t>
+              <w:t>input transition (ps)\load (Cinv)</w:t>
             </w:r>
           </w:p>
         </w:tc>
@@ -8528,45 +7544,14 @@
                 <w:color w:val="000000"/>
               </w:rPr>
             </w:pPr>
-            <w:proofErr w:type="spellStart"/>
-            <w:r>
-              <w:rPr>
-                <w:rFonts w:ascii="Calibri" w:eastAsia="Times New Roman" w:hAnsi="Calibri" w:cs="Calibri"/>
-                <w:b/>
-                <w:bCs/>
-                <w:color w:val="000000"/>
-              </w:rPr>
-              <w:t>tpdr</w:t>
-            </w:r>
-            <w:proofErr w:type="spellEnd"/>
-            <w:r>
-              <w:rPr>
-                <w:rFonts w:ascii="Calibri" w:eastAsia="Times New Roman" w:hAnsi="Calibri" w:cs="Calibri"/>
-                <w:b/>
-                <w:bCs/>
-                <w:color w:val="000000"/>
-              </w:rPr>
-              <w:t>(</w:t>
-            </w:r>
-            <w:proofErr w:type="spellStart"/>
-            <w:r>
-              <w:rPr>
-                <w:rFonts w:ascii="Calibri" w:eastAsia="Times New Roman" w:hAnsi="Calibri" w:cs="Calibri"/>
-                <w:b/>
-                <w:bCs/>
-                <w:color w:val="000000"/>
-              </w:rPr>
-              <w:t>ps</w:t>
-            </w:r>
-            <w:proofErr w:type="spellEnd"/>
-            <w:r>
-              <w:rPr>
-                <w:rFonts w:ascii="Calibri" w:eastAsia="Times New Roman" w:hAnsi="Calibri" w:cs="Calibri"/>
-                <w:b/>
-                <w:bCs/>
-                <w:color w:val="000000"/>
-              </w:rPr>
-              <w:t xml:space="preserve">): </w:t>
+            <w:r>
+              <w:rPr>
+                <w:rFonts w:ascii="Calibri" w:eastAsia="Times New Roman" w:hAnsi="Calibri" w:cs="Calibri"/>
+                <w:b/>
+                <w:bCs/>
+                <w:color w:val="000000"/>
+              </w:rPr>
+              <w:t xml:space="preserve">tpdr(ps): </w:t>
             </w:r>
           </w:p>
         </w:tc>
@@ -8607,47 +7592,7 @@
                 <w:bCs/>
                 <w:color w:val="000000"/>
               </w:rPr>
-              <w:t>input transition (</w:t>
-            </w:r>
-            <w:proofErr w:type="spellStart"/>
-            <w:r>
-              <w:rPr>
-                <w:rFonts w:ascii="Calibri" w:eastAsia="Times New Roman" w:hAnsi="Calibri" w:cs="Calibri"/>
-                <w:b/>
-                <w:bCs/>
-                <w:color w:val="000000"/>
-              </w:rPr>
-              <w:t>ps</w:t>
-            </w:r>
-            <w:proofErr w:type="spellEnd"/>
-            <w:r>
-              <w:rPr>
-                <w:rFonts w:ascii="Calibri" w:eastAsia="Times New Roman" w:hAnsi="Calibri" w:cs="Calibri"/>
-                <w:b/>
-                <w:bCs/>
-                <w:color w:val="000000"/>
-              </w:rPr>
-              <w:t>)\load (</w:t>
-            </w:r>
-            <w:proofErr w:type="spellStart"/>
-            <w:r>
-              <w:rPr>
-                <w:rFonts w:ascii="Calibri" w:eastAsia="Times New Roman" w:hAnsi="Calibri" w:cs="Calibri"/>
-                <w:b/>
-                <w:bCs/>
-                <w:color w:val="000000"/>
-              </w:rPr>
-              <w:t>Cinv</w:t>
-            </w:r>
-            <w:proofErr w:type="spellEnd"/>
-            <w:r>
-              <w:rPr>
-                <w:rFonts w:ascii="Calibri" w:eastAsia="Times New Roman" w:hAnsi="Calibri" w:cs="Calibri"/>
-                <w:b/>
-                <w:bCs/>
-                <w:color w:val="000000"/>
-              </w:rPr>
-              <w:t>)</w:t>
+              <w:t>input transition (ps)\load (Cinv)</w:t>
             </w:r>
           </w:p>
         </w:tc>
@@ -9476,7 +8421,7 @@
     <w:p>
       <w:pPr>
         <w:rPr>
-          <w:rFonts w:eastAsiaTheme="minorEastAsia" w:hint="cs"/>
+          <w:rFonts w:eastAsiaTheme="minorEastAsia"/>
           <w:rtl/>
           <w:lang w:bidi="ar-LB"/>
         </w:rPr>
@@ -9508,71 +8453,12 @@
           <w:lang w:bidi="ar-LB"/>
         </w:rPr>
       </w:pPr>
-      <w:proofErr w:type="spellStart"/>
-      <w:proofErr w:type="gramStart"/>
       <w:r>
         <w:rPr>
           <w:rFonts w:eastAsiaTheme="minorEastAsia"/>
           <w:lang w:bidi="ar-LB"/>
         </w:rPr>
-        <w:t>tpdf</w:t>
-      </w:r>
-      <w:proofErr w:type="spellEnd"/>
-      <w:r>
-        <w:rPr>
-          <w:rFonts w:eastAsiaTheme="minorEastAsia"/>
-          <w:lang w:bidi="ar-LB"/>
-        </w:rPr>
-        <w:t>(</w:t>
-      </w:r>
-      <w:proofErr w:type="spellStart"/>
-      <w:proofErr w:type="gramEnd"/>
-      <w:r>
-        <w:rPr>
-          <w:rFonts w:eastAsiaTheme="minorEastAsia"/>
-          <w:lang w:bidi="ar-LB"/>
-        </w:rPr>
-        <w:t>ps</w:t>
-      </w:r>
-      <w:proofErr w:type="spellEnd"/>
-      <w:r>
-        <w:rPr>
-          <w:rFonts w:eastAsiaTheme="minorEastAsia"/>
-          <w:lang w:bidi="ar-LB"/>
-        </w:rPr>
-        <w:t>) =  11.259986304347827  x load(</w:t>
-      </w:r>
-      <w:proofErr w:type="spellStart"/>
-      <w:r>
-        <w:rPr>
-          <w:rFonts w:eastAsiaTheme="minorEastAsia"/>
-          <w:lang w:bidi="ar-LB"/>
-        </w:rPr>
-        <w:t>Cinv</w:t>
-      </w:r>
-      <w:proofErr w:type="spellEnd"/>
-      <w:r>
-        <w:rPr>
-          <w:rFonts w:eastAsiaTheme="minorEastAsia"/>
-          <w:lang w:bidi="ar-LB"/>
-        </w:rPr>
-        <w:t>) +  0.09238230806451608  x slew (</w:t>
-      </w:r>
-      <w:proofErr w:type="spellStart"/>
-      <w:r>
-        <w:rPr>
-          <w:rFonts w:eastAsiaTheme="minorEastAsia"/>
-          <w:lang w:bidi="ar-LB"/>
-        </w:rPr>
-        <w:t>ps</w:t>
-      </w:r>
-      <w:proofErr w:type="spellEnd"/>
-      <w:r>
-        <w:rPr>
-          <w:rFonts w:eastAsiaTheme="minorEastAsia"/>
-          <w:lang w:bidi="ar-LB"/>
-        </w:rPr>
-        <w:t>) +  19.062582487727923</w:t>
+        <w:t>tpdf(ps) =  11.259986304347827  x load(Cinv) +  0.09238230806451608  x slew (ps) +  19.062582487727923</w:t>
       </w:r>
     </w:p>
     <w:p>
@@ -9583,71 +8469,12 @@
           <w:lang w:bidi="ar-LB"/>
         </w:rPr>
       </w:pPr>
-      <w:proofErr w:type="spellStart"/>
-      <w:proofErr w:type="gramStart"/>
       <w:r>
         <w:rPr>
           <w:rFonts w:eastAsiaTheme="minorEastAsia"/>
           <w:lang w:bidi="ar-LB"/>
         </w:rPr>
-        <w:t>tpdr</w:t>
-      </w:r>
-      <w:proofErr w:type="spellEnd"/>
-      <w:r>
-        <w:rPr>
-          <w:rFonts w:eastAsiaTheme="minorEastAsia"/>
-          <w:lang w:bidi="ar-LB"/>
-        </w:rPr>
-        <w:t>(</w:t>
-      </w:r>
-      <w:proofErr w:type="spellStart"/>
-      <w:proofErr w:type="gramEnd"/>
-      <w:r>
-        <w:rPr>
-          <w:rFonts w:eastAsiaTheme="minorEastAsia"/>
-          <w:lang w:bidi="ar-LB"/>
-        </w:rPr>
-        <w:t>ps</w:t>
-      </w:r>
-      <w:proofErr w:type="spellEnd"/>
-      <w:r>
-        <w:rPr>
-          <w:rFonts w:eastAsiaTheme="minorEastAsia"/>
-          <w:lang w:bidi="ar-LB"/>
-        </w:rPr>
-        <w:t>) =  9.185026304347824  x load(</w:t>
-      </w:r>
-      <w:proofErr w:type="spellStart"/>
-      <w:r>
-        <w:rPr>
-          <w:rFonts w:eastAsiaTheme="minorEastAsia"/>
-          <w:lang w:bidi="ar-LB"/>
-        </w:rPr>
-        <w:t>Cinv</w:t>
-      </w:r>
-      <w:proofErr w:type="spellEnd"/>
-      <w:r>
-        <w:rPr>
-          <w:rFonts w:eastAsiaTheme="minorEastAsia"/>
-          <w:lang w:bidi="ar-LB"/>
-        </w:rPr>
-        <w:t>) +  0.11719066290322579  x slew(</w:t>
-      </w:r>
-      <w:proofErr w:type="spellStart"/>
-      <w:r>
-        <w:rPr>
-          <w:rFonts w:eastAsiaTheme="minorEastAsia"/>
-          <w:lang w:bidi="ar-LB"/>
-        </w:rPr>
-        <w:t>ps</w:t>
-      </w:r>
-      <w:proofErr w:type="spellEnd"/>
-      <w:r>
-        <w:rPr>
-          <w:rFonts w:eastAsiaTheme="minorEastAsia"/>
-          <w:lang w:bidi="ar-LB"/>
-        </w:rPr>
-        <w:t>) +  13.240317165147275</w:t>
+        <w:t>tpdr(ps) =  9.185026304347824  x load(Cinv) +  0.11719066290322579  x slew(ps) +  13.240317165147275</w:t>
       </w:r>
     </w:p>
     <w:p>
@@ -9700,7 +8527,7 @@
         <w:pStyle w:val="ListParagraph"/>
         <w:numPr>
           <w:ilvl w:val="0"/>
-          <w:numId w:val="1"/>
+          <w:numId w:val="3"/>
         </w:numPr>
         <w:rPr>
           <w:b/>
@@ -9712,7 +8539,6 @@
           <w:b/>
           <w:bCs/>
         </w:rPr>
-        <w:lastRenderedPageBreak/>
         <w:t>AOI22x</w:t>
       </w:r>
       <w:r>
@@ -9732,19 +8558,11 @@
           <w:u w:val="single"/>
         </w:rPr>
       </w:pPr>
-      <w:proofErr w:type="spellStart"/>
       <w:r>
         <w:rPr>
           <w:u w:val="single"/>
         </w:rPr>
-        <w:t>Dimesnions</w:t>
-      </w:r>
-      <w:proofErr w:type="spellEnd"/>
-      <w:r>
-        <w:rPr>
-          <w:u w:val="single"/>
-        </w:rPr>
-        <w:t>:</w:t>
+        <w:t>Dimesnions:</w:t>
       </w:r>
     </w:p>
     <w:p>
@@ -9800,19 +8618,7 @@
             <w:rPr>
               <w:rFonts w:ascii="Cambria Math" w:hAnsi="Cambria Math"/>
             </w:rPr>
-            <m:t>NMOS Width=3*2</m:t>
-          </m:r>
-          <m:r>
-            <w:rPr>
-              <w:rFonts w:ascii="Cambria Math" w:hAnsi="Cambria Math"/>
-            </w:rPr>
-            <m:t>*2=12</m:t>
-          </m:r>
-          <m:r>
-            <w:rPr>
-              <w:rFonts w:ascii="Cambria Math" w:hAnsi="Cambria Math"/>
-            </w:rPr>
-            <m:t xml:space="preserve"> λ</m:t>
+            <m:t>NMOS Width=3*2*2=12 λ</m:t>
           </m:r>
         </m:oMath>
       </m:oMathPara>
@@ -9833,31 +8639,7 @@
             <w:rPr>
               <w:rFonts w:ascii="Cambria Math" w:eastAsiaTheme="minorEastAsia" w:hAnsi="Cambria Math"/>
             </w:rPr>
-            <m:t>PMOS Width=3*2*2.4</m:t>
-          </m:r>
-          <m:r>
-            <w:rPr>
-              <w:rFonts w:ascii="Cambria Math" w:eastAsiaTheme="minorEastAsia" w:hAnsi="Cambria Math"/>
-            </w:rPr>
-            <m:t>*2</m:t>
-          </m:r>
-          <m:r>
-            <w:rPr>
-              <w:rFonts w:ascii="Cambria Math" w:eastAsiaTheme="minorEastAsia" w:hAnsi="Cambria Math"/>
-            </w:rPr>
-            <m:t>=</m:t>
-          </m:r>
-          <m:r>
-            <w:rPr>
-              <w:rFonts w:ascii="Cambria Math" w:eastAsiaTheme="minorEastAsia" w:hAnsi="Cambria Math"/>
-            </w:rPr>
-            <m:t>28.8≈ 29</m:t>
-          </m:r>
-          <m:r>
-            <w:rPr>
-              <w:rFonts w:ascii="Cambria Math" w:eastAsiaTheme="minorEastAsia" w:hAnsi="Cambria Math"/>
-            </w:rPr>
-            <m:t xml:space="preserve"> λ</m:t>
+            <m:t>PMOS Width=3*2*2.4*2=28.8≈ 29 λ</m:t>
           </m:r>
         </m:oMath>
       </m:oMathPara>
@@ -9894,19 +8676,7 @@
             <w:rPr>
               <w:rFonts w:ascii="Cambria Math" w:hAnsi="Cambria Math"/>
             </w:rPr>
-            <m:t>NMOS Width=</m:t>
-          </m:r>
-          <m:r>
-            <w:rPr>
-              <w:rFonts w:ascii="Cambria Math" w:hAnsi="Cambria Math"/>
-            </w:rPr>
-            <m:t>12</m:t>
-          </m:r>
-          <m:r>
-            <w:rPr>
-              <w:rFonts w:ascii="Cambria Math" w:hAnsi="Cambria Math"/>
-            </w:rPr>
-            <m:t xml:space="preserve"> λ</m:t>
+            <m:t>NMOS Width=12 λ</m:t>
           </m:r>
         </m:oMath>
       </m:oMathPara>
@@ -9927,19 +8697,7 @@
             <w:rPr>
               <w:rFonts w:ascii="Cambria Math" w:eastAsiaTheme="minorEastAsia" w:hAnsi="Cambria Math"/>
             </w:rPr>
-            <m:t>PMOS Width=</m:t>
-          </m:r>
-          <m:r>
-            <w:rPr>
-              <w:rFonts w:ascii="Cambria Math" w:eastAsiaTheme="minorEastAsia" w:hAnsi="Cambria Math"/>
-            </w:rPr>
-            <m:t>39</m:t>
-          </m:r>
-          <m:r>
-            <w:rPr>
-              <w:rFonts w:ascii="Cambria Math" w:eastAsiaTheme="minorEastAsia" w:hAnsi="Cambria Math"/>
-            </w:rPr>
-            <m:t xml:space="preserve"> λ</m:t>
+            <m:t>PMOS Width=39 λ</m:t>
           </m:r>
         </m:oMath>
       </m:oMathPara>
@@ -9986,45 +8744,14 @@
                 <w:color w:val="000000"/>
               </w:rPr>
             </w:pPr>
-            <w:proofErr w:type="spellStart"/>
-            <w:r>
-              <w:rPr>
-                <w:rFonts w:ascii="Calibri" w:eastAsia="Times New Roman" w:hAnsi="Calibri" w:cs="Calibri"/>
-                <w:b/>
-                <w:bCs/>
-                <w:color w:val="000000"/>
-              </w:rPr>
-              <w:t>tpdf</w:t>
-            </w:r>
-            <w:proofErr w:type="spellEnd"/>
-            <w:r>
-              <w:rPr>
-                <w:rFonts w:ascii="Calibri" w:eastAsia="Times New Roman" w:hAnsi="Calibri" w:cs="Calibri"/>
-                <w:b/>
-                <w:bCs/>
-                <w:color w:val="000000"/>
-              </w:rPr>
-              <w:t>(</w:t>
-            </w:r>
-            <w:proofErr w:type="spellStart"/>
-            <w:r>
-              <w:rPr>
-                <w:rFonts w:ascii="Calibri" w:eastAsia="Times New Roman" w:hAnsi="Calibri" w:cs="Calibri"/>
-                <w:b/>
-                <w:bCs/>
-                <w:color w:val="000000"/>
-              </w:rPr>
-              <w:t>ps</w:t>
-            </w:r>
-            <w:proofErr w:type="spellEnd"/>
-            <w:r>
-              <w:rPr>
-                <w:rFonts w:ascii="Calibri" w:eastAsia="Times New Roman" w:hAnsi="Calibri" w:cs="Calibri"/>
-                <w:b/>
-                <w:bCs/>
-                <w:color w:val="000000"/>
-              </w:rPr>
-              <w:t xml:space="preserve">): </w:t>
+            <w:r>
+              <w:rPr>
+                <w:rFonts w:ascii="Calibri" w:eastAsia="Times New Roman" w:hAnsi="Calibri" w:cs="Calibri"/>
+                <w:b/>
+                <w:bCs/>
+                <w:color w:val="000000"/>
+              </w:rPr>
+              <w:t xml:space="preserve">tpdf(ps): </w:t>
             </w:r>
           </w:p>
         </w:tc>
@@ -10065,47 +8792,7 @@
                 <w:bCs/>
                 <w:color w:val="000000"/>
               </w:rPr>
-              <w:t>input transition (</w:t>
-            </w:r>
-            <w:proofErr w:type="spellStart"/>
-            <w:r>
-              <w:rPr>
-                <w:rFonts w:ascii="Calibri" w:eastAsia="Times New Roman" w:hAnsi="Calibri" w:cs="Calibri"/>
-                <w:b/>
-                <w:bCs/>
-                <w:color w:val="000000"/>
-              </w:rPr>
-              <w:t>ps</w:t>
-            </w:r>
-            <w:proofErr w:type="spellEnd"/>
-            <w:r>
-              <w:rPr>
-                <w:rFonts w:ascii="Calibri" w:eastAsia="Times New Roman" w:hAnsi="Calibri" w:cs="Calibri"/>
-                <w:b/>
-                <w:bCs/>
-                <w:color w:val="000000"/>
-              </w:rPr>
-              <w:t>)\load (</w:t>
-            </w:r>
-            <w:proofErr w:type="spellStart"/>
-            <w:r>
-              <w:rPr>
-                <w:rFonts w:ascii="Calibri" w:eastAsia="Times New Roman" w:hAnsi="Calibri" w:cs="Calibri"/>
-                <w:b/>
-                <w:bCs/>
-                <w:color w:val="000000"/>
-              </w:rPr>
-              <w:t>Cinv</w:t>
-            </w:r>
-            <w:proofErr w:type="spellEnd"/>
-            <w:r>
-              <w:rPr>
-                <w:rFonts w:ascii="Calibri" w:eastAsia="Times New Roman" w:hAnsi="Calibri" w:cs="Calibri"/>
-                <w:b/>
-                <w:bCs/>
-                <w:color w:val="000000"/>
-              </w:rPr>
-              <w:t>)</w:t>
+              <w:t>input transition (ps)\load (Cinv)</w:t>
             </w:r>
           </w:p>
         </w:tc>
@@ -10980,45 +9667,14 @@
                 <w:color w:val="000000"/>
               </w:rPr>
             </w:pPr>
-            <w:proofErr w:type="spellStart"/>
-            <w:r>
-              <w:rPr>
-                <w:rFonts w:ascii="Calibri" w:eastAsia="Times New Roman" w:hAnsi="Calibri" w:cs="Calibri"/>
-                <w:b/>
-                <w:bCs/>
-                <w:color w:val="000000"/>
-              </w:rPr>
-              <w:t>tpdr</w:t>
-            </w:r>
-            <w:proofErr w:type="spellEnd"/>
-            <w:r>
-              <w:rPr>
-                <w:rFonts w:ascii="Calibri" w:eastAsia="Times New Roman" w:hAnsi="Calibri" w:cs="Calibri"/>
-                <w:b/>
-                <w:bCs/>
-                <w:color w:val="000000"/>
-              </w:rPr>
-              <w:t>(</w:t>
-            </w:r>
-            <w:proofErr w:type="spellStart"/>
-            <w:r>
-              <w:rPr>
-                <w:rFonts w:ascii="Calibri" w:eastAsia="Times New Roman" w:hAnsi="Calibri" w:cs="Calibri"/>
-                <w:b/>
-                <w:bCs/>
-                <w:color w:val="000000"/>
-              </w:rPr>
-              <w:t>ps</w:t>
-            </w:r>
-            <w:proofErr w:type="spellEnd"/>
-            <w:r>
-              <w:rPr>
-                <w:rFonts w:ascii="Calibri" w:eastAsia="Times New Roman" w:hAnsi="Calibri" w:cs="Calibri"/>
-                <w:b/>
-                <w:bCs/>
-                <w:color w:val="000000"/>
-              </w:rPr>
-              <w:t xml:space="preserve">): </w:t>
+            <w:r>
+              <w:rPr>
+                <w:rFonts w:ascii="Calibri" w:eastAsia="Times New Roman" w:hAnsi="Calibri" w:cs="Calibri"/>
+                <w:b/>
+                <w:bCs/>
+                <w:color w:val="000000"/>
+              </w:rPr>
+              <w:t xml:space="preserve">tpdr(ps): </w:t>
             </w:r>
           </w:p>
         </w:tc>
@@ -11059,47 +9715,7 @@
                 <w:bCs/>
                 <w:color w:val="000000"/>
               </w:rPr>
-              <w:t>input transition (</w:t>
-            </w:r>
-            <w:proofErr w:type="spellStart"/>
-            <w:r>
-              <w:rPr>
-                <w:rFonts w:ascii="Calibri" w:eastAsia="Times New Roman" w:hAnsi="Calibri" w:cs="Calibri"/>
-                <w:b/>
-                <w:bCs/>
-                <w:color w:val="000000"/>
-              </w:rPr>
-              <w:t>ps</w:t>
-            </w:r>
-            <w:proofErr w:type="spellEnd"/>
-            <w:r>
-              <w:rPr>
-                <w:rFonts w:ascii="Calibri" w:eastAsia="Times New Roman" w:hAnsi="Calibri" w:cs="Calibri"/>
-                <w:b/>
-                <w:bCs/>
-                <w:color w:val="000000"/>
-              </w:rPr>
-              <w:t>)\load (</w:t>
-            </w:r>
-            <w:proofErr w:type="spellStart"/>
-            <w:r>
-              <w:rPr>
-                <w:rFonts w:ascii="Calibri" w:eastAsia="Times New Roman" w:hAnsi="Calibri" w:cs="Calibri"/>
-                <w:b/>
-                <w:bCs/>
-                <w:color w:val="000000"/>
-              </w:rPr>
-              <w:t>Cinv</w:t>
-            </w:r>
-            <w:proofErr w:type="spellEnd"/>
-            <w:r>
-              <w:rPr>
-                <w:rFonts w:ascii="Calibri" w:eastAsia="Times New Roman" w:hAnsi="Calibri" w:cs="Calibri"/>
-                <w:b/>
-                <w:bCs/>
-                <w:color w:val="000000"/>
-              </w:rPr>
-              <w:t>)</w:t>
+              <w:t>input transition (ps)\load (Cinv)</w:t>
             </w:r>
           </w:p>
         </w:tc>
@@ -11931,8 +10547,6 @@
           <w:rFonts w:eastAsiaTheme="minorEastAsia"/>
         </w:rPr>
       </w:pPr>
-      <w:bookmarkStart w:id="0" w:name="_GoBack"/>
-      <w:bookmarkEnd w:id="0"/>
     </w:p>
     <w:p>
       <w:pPr>
@@ -11960,71 +10574,12 @@
           <w:lang w:bidi="ar-LB"/>
         </w:rPr>
       </w:pPr>
-      <w:proofErr w:type="spellStart"/>
-      <w:proofErr w:type="gramStart"/>
       <w:r>
         <w:rPr>
           <w:rFonts w:eastAsiaTheme="minorEastAsia"/>
           <w:lang w:bidi="ar-LB"/>
         </w:rPr>
-        <w:t>tpdf</w:t>
-      </w:r>
-      <w:proofErr w:type="spellEnd"/>
-      <w:r>
-        <w:rPr>
-          <w:rFonts w:eastAsiaTheme="minorEastAsia"/>
-          <w:lang w:bidi="ar-LB"/>
-        </w:rPr>
-        <w:t>(</w:t>
-      </w:r>
-      <w:proofErr w:type="spellStart"/>
-      <w:proofErr w:type="gramEnd"/>
-      <w:r>
-        <w:rPr>
-          <w:rFonts w:eastAsiaTheme="minorEastAsia"/>
-          <w:lang w:bidi="ar-LB"/>
-        </w:rPr>
-        <w:t>ps</w:t>
-      </w:r>
-      <w:proofErr w:type="spellEnd"/>
-      <w:r>
-        <w:rPr>
-          <w:rFonts w:eastAsiaTheme="minorEastAsia"/>
-          <w:lang w:bidi="ar-LB"/>
-        </w:rPr>
-        <w:t>) =  6.944980434782608  x load(</w:t>
-      </w:r>
-      <w:proofErr w:type="spellStart"/>
-      <w:r>
-        <w:rPr>
-          <w:rFonts w:eastAsiaTheme="minorEastAsia"/>
-          <w:lang w:bidi="ar-LB"/>
-        </w:rPr>
-        <w:t>Cinv</w:t>
-      </w:r>
-      <w:proofErr w:type="spellEnd"/>
-      <w:r>
-        <w:rPr>
-          <w:rFonts w:eastAsiaTheme="minorEastAsia"/>
-          <w:lang w:bidi="ar-LB"/>
-        </w:rPr>
-        <w:t>) +  0.07728578387096774  x slew (</w:t>
-      </w:r>
-      <w:proofErr w:type="spellStart"/>
-      <w:r>
-        <w:rPr>
-          <w:rFonts w:eastAsiaTheme="minorEastAsia"/>
-          <w:lang w:bidi="ar-LB"/>
-        </w:rPr>
-        <w:t>ps</w:t>
-      </w:r>
-      <w:proofErr w:type="spellEnd"/>
-      <w:r>
-        <w:rPr>
-          <w:rFonts w:eastAsiaTheme="minorEastAsia"/>
-          <w:lang w:bidi="ar-LB"/>
-        </w:rPr>
-        <w:t>) +  21.556606111500713</w:t>
+        <w:t>tpdf(ps) =  6.944980434782608  x load(Cinv) +  0.07728578387096774  x slew (ps) +  21.556606111500713</w:t>
       </w:r>
     </w:p>
     <w:p>
@@ -12034,71 +10589,12 @@
           <w:rFonts w:eastAsiaTheme="minorEastAsia"/>
         </w:rPr>
       </w:pPr>
-      <w:proofErr w:type="spellStart"/>
-      <w:proofErr w:type="gramStart"/>
       <w:r>
         <w:rPr>
           <w:rFonts w:eastAsiaTheme="minorEastAsia"/>
           <w:lang w:bidi="ar-LB"/>
         </w:rPr>
-        <w:t>tpdr</w:t>
-      </w:r>
-      <w:proofErr w:type="spellEnd"/>
-      <w:r>
-        <w:rPr>
-          <w:rFonts w:eastAsiaTheme="minorEastAsia"/>
-          <w:lang w:bidi="ar-LB"/>
-        </w:rPr>
-        <w:t>(</w:t>
-      </w:r>
-      <w:proofErr w:type="spellStart"/>
-      <w:proofErr w:type="gramEnd"/>
-      <w:r>
-        <w:rPr>
-          <w:rFonts w:eastAsiaTheme="minorEastAsia"/>
-          <w:lang w:bidi="ar-LB"/>
-        </w:rPr>
-        <w:t>ps</w:t>
-      </w:r>
-      <w:proofErr w:type="spellEnd"/>
-      <w:r>
-        <w:rPr>
-          <w:rFonts w:eastAsiaTheme="minorEastAsia"/>
-          <w:lang w:bidi="ar-LB"/>
-        </w:rPr>
-        <w:t>) =  5.711884782608695  x load(</w:t>
-      </w:r>
-      <w:proofErr w:type="spellStart"/>
-      <w:r>
-        <w:rPr>
-          <w:rFonts w:eastAsiaTheme="minorEastAsia"/>
-          <w:lang w:bidi="ar-LB"/>
-        </w:rPr>
-        <w:t>Cinv</w:t>
-      </w:r>
-      <w:proofErr w:type="spellEnd"/>
-      <w:r>
-        <w:rPr>
-          <w:rFonts w:eastAsiaTheme="minorEastAsia"/>
-          <w:lang w:bidi="ar-LB"/>
-        </w:rPr>
-        <w:t>) +  0.09791733225806452  x slew(</w:t>
-      </w:r>
-      <w:proofErr w:type="spellStart"/>
-      <w:r>
-        <w:rPr>
-          <w:rFonts w:eastAsiaTheme="minorEastAsia"/>
-          <w:lang w:bidi="ar-LB"/>
-        </w:rPr>
-        <w:t>ps</w:t>
-      </w:r>
-      <w:proofErr w:type="spellEnd"/>
-      <w:r>
-        <w:rPr>
-          <w:rFonts w:eastAsiaTheme="minorEastAsia"/>
-          <w:lang w:bidi="ar-LB"/>
-        </w:rPr>
-        <w:t>) +  17.779161581346422</w:t>
+        <w:t>tpdr(ps) =  5.711884782608695  x load(Cinv) +  0.09791733225806452  x slew(ps) +  17.779161581346422</w:t>
       </w:r>
     </w:p>
     <w:sectPr>
@@ -12202,8 +10698,192 @@
       </w:pPr>
     </w:lvl>
   </w:abstractNum>
+  <w:abstractNum w:abstractNumId="1" w15:restartNumberingAfterBreak="0">
+    <w:nsid w:val="44BF13E4"/>
+    <w:multiLevelType w:val="hybridMultilevel"/>
+    <w:tmpl w:val="2892DF0E"/>
+    <w:lvl w:ilvl="0" w:tplc="155014BE">
+      <w:start w:val="1"/>
+      <w:numFmt w:val="decimal"/>
+      <w:lvlText w:val="%1."/>
+      <w:lvlJc w:val="left"/>
+      <w:pPr>
+        <w:ind w:left="1080" w:hanging="360"/>
+      </w:pPr>
+      <w:rPr>
+        <w:rFonts w:hint="default"/>
+      </w:rPr>
+    </w:lvl>
+    <w:lvl w:ilvl="1" w:tplc="04090019" w:tentative="1">
+      <w:start w:val="1"/>
+      <w:numFmt w:val="lowerLetter"/>
+      <w:lvlText w:val="%2."/>
+      <w:lvlJc w:val="left"/>
+      <w:pPr>
+        <w:ind w:left="1800" w:hanging="360"/>
+      </w:pPr>
+    </w:lvl>
+    <w:lvl w:ilvl="2" w:tplc="0409001B" w:tentative="1">
+      <w:start w:val="1"/>
+      <w:numFmt w:val="lowerRoman"/>
+      <w:lvlText w:val="%3."/>
+      <w:lvlJc w:val="right"/>
+      <w:pPr>
+        <w:ind w:left="2520" w:hanging="180"/>
+      </w:pPr>
+    </w:lvl>
+    <w:lvl w:ilvl="3" w:tplc="0409000F" w:tentative="1">
+      <w:start w:val="1"/>
+      <w:numFmt w:val="decimal"/>
+      <w:lvlText w:val="%4."/>
+      <w:lvlJc w:val="left"/>
+      <w:pPr>
+        <w:ind w:left="3240" w:hanging="360"/>
+      </w:pPr>
+    </w:lvl>
+    <w:lvl w:ilvl="4" w:tplc="04090019" w:tentative="1">
+      <w:start w:val="1"/>
+      <w:numFmt w:val="lowerLetter"/>
+      <w:lvlText w:val="%5."/>
+      <w:lvlJc w:val="left"/>
+      <w:pPr>
+        <w:ind w:left="3960" w:hanging="360"/>
+      </w:pPr>
+    </w:lvl>
+    <w:lvl w:ilvl="5" w:tplc="0409001B" w:tentative="1">
+      <w:start w:val="1"/>
+      <w:numFmt w:val="lowerRoman"/>
+      <w:lvlText w:val="%6."/>
+      <w:lvlJc w:val="right"/>
+      <w:pPr>
+        <w:ind w:left="4680" w:hanging="180"/>
+      </w:pPr>
+    </w:lvl>
+    <w:lvl w:ilvl="6" w:tplc="0409000F" w:tentative="1">
+      <w:start w:val="1"/>
+      <w:numFmt w:val="decimal"/>
+      <w:lvlText w:val="%7."/>
+      <w:lvlJc w:val="left"/>
+      <w:pPr>
+        <w:ind w:left="5400" w:hanging="360"/>
+      </w:pPr>
+    </w:lvl>
+    <w:lvl w:ilvl="7" w:tplc="04090019" w:tentative="1">
+      <w:start w:val="1"/>
+      <w:numFmt w:val="lowerLetter"/>
+      <w:lvlText w:val="%8."/>
+      <w:lvlJc w:val="left"/>
+      <w:pPr>
+        <w:ind w:left="6120" w:hanging="360"/>
+      </w:pPr>
+    </w:lvl>
+    <w:lvl w:ilvl="8" w:tplc="0409001B" w:tentative="1">
+      <w:start w:val="1"/>
+      <w:numFmt w:val="lowerRoman"/>
+      <w:lvlText w:val="%9."/>
+      <w:lvlJc w:val="right"/>
+      <w:pPr>
+        <w:ind w:left="6840" w:hanging="180"/>
+      </w:pPr>
+    </w:lvl>
+  </w:abstractNum>
+  <w:abstractNum w:abstractNumId="2" w15:restartNumberingAfterBreak="0">
+    <w:nsid w:val="52E9083A"/>
+    <w:multiLevelType w:val="hybridMultilevel"/>
+    <w:tmpl w:val="8AE2897C"/>
+    <w:lvl w:ilvl="0" w:tplc="0409000F">
+      <w:start w:val="1"/>
+      <w:numFmt w:val="decimal"/>
+      <w:lvlText w:val="%1."/>
+      <w:lvlJc w:val="left"/>
+      <w:pPr>
+        <w:ind w:left="720" w:hanging="360"/>
+      </w:pPr>
+      <w:rPr>
+        <w:rFonts w:hint="default"/>
+      </w:rPr>
+    </w:lvl>
+    <w:lvl w:ilvl="1" w:tplc="04090019" w:tentative="1">
+      <w:start w:val="1"/>
+      <w:numFmt w:val="lowerLetter"/>
+      <w:lvlText w:val="%2."/>
+      <w:lvlJc w:val="left"/>
+      <w:pPr>
+        <w:ind w:left="1440" w:hanging="360"/>
+      </w:pPr>
+    </w:lvl>
+    <w:lvl w:ilvl="2" w:tplc="0409001B" w:tentative="1">
+      <w:start w:val="1"/>
+      <w:numFmt w:val="lowerRoman"/>
+      <w:lvlText w:val="%3."/>
+      <w:lvlJc w:val="right"/>
+      <w:pPr>
+        <w:ind w:left="2160" w:hanging="180"/>
+      </w:pPr>
+    </w:lvl>
+    <w:lvl w:ilvl="3" w:tplc="0409000F" w:tentative="1">
+      <w:start w:val="1"/>
+      <w:numFmt w:val="decimal"/>
+      <w:lvlText w:val="%4."/>
+      <w:lvlJc w:val="left"/>
+      <w:pPr>
+        <w:ind w:left="2880" w:hanging="360"/>
+      </w:pPr>
+    </w:lvl>
+    <w:lvl w:ilvl="4" w:tplc="04090019" w:tentative="1">
+      <w:start w:val="1"/>
+      <w:numFmt w:val="lowerLetter"/>
+      <w:lvlText w:val="%5."/>
+      <w:lvlJc w:val="left"/>
+      <w:pPr>
+        <w:ind w:left="3600" w:hanging="360"/>
+      </w:pPr>
+    </w:lvl>
+    <w:lvl w:ilvl="5" w:tplc="0409001B" w:tentative="1">
+      <w:start w:val="1"/>
+      <w:numFmt w:val="lowerRoman"/>
+      <w:lvlText w:val="%6."/>
+      <w:lvlJc w:val="right"/>
+      <w:pPr>
+        <w:ind w:left="4320" w:hanging="180"/>
+      </w:pPr>
+    </w:lvl>
+    <w:lvl w:ilvl="6" w:tplc="0409000F" w:tentative="1">
+      <w:start w:val="1"/>
+      <w:numFmt w:val="decimal"/>
+      <w:lvlText w:val="%7."/>
+      <w:lvlJc w:val="left"/>
+      <w:pPr>
+        <w:ind w:left="5040" w:hanging="360"/>
+      </w:pPr>
+    </w:lvl>
+    <w:lvl w:ilvl="7" w:tplc="04090019" w:tentative="1">
+      <w:start w:val="1"/>
+      <w:numFmt w:val="lowerLetter"/>
+      <w:lvlText w:val="%8."/>
+      <w:lvlJc w:val="left"/>
+      <w:pPr>
+        <w:ind w:left="5760" w:hanging="360"/>
+      </w:pPr>
+    </w:lvl>
+    <w:lvl w:ilvl="8" w:tplc="0409001B" w:tentative="1">
+      <w:start w:val="1"/>
+      <w:numFmt w:val="lowerRoman"/>
+      <w:lvlText w:val="%9."/>
+      <w:lvlJc w:val="right"/>
+      <w:pPr>
+        <w:ind w:left="6480" w:hanging="180"/>
+      </w:pPr>
+    </w:lvl>
+  </w:abstractNum>
   <w:num w:numId="1">
     <w:abstractNumId w:val="0"/>
+  </w:num>
+  <w:num w:numId="2">
+    <w:abstractNumId w:val="1"/>
+  </w:num>
+  <w:num w:numId="3">
+    <w:abstractNumId w:val="2"/>
   </w:num>
 </w:numbering>
 </file>

</xml_diff>